<commit_message>
update lại quy trình
</commit_message>
<xml_diff>
--- a/quy_trinh.docx
+++ b/quy_trinh.docx
@@ -1,92 +1,660 @@
 
 <file path=word/document.xml><?xml version="1.0" encoding="utf-8"?>
-<w:document xmlns:wpc="http://schemas.microsoft.com/office/word/2010/wordprocessingCanvas" xmlns:cx="http://schemas.microsoft.com/office/drawing/2014/chartex" xmlns:cx1="http://schemas.microsoft.com/office/drawing/2015/9/8/chartex" xmlns:cx2="http://schemas.microsoft.com/office/drawing/2015/10/21/chartex" xmlns:cx3="http://schemas.microsoft.com/office/drawing/2016/5/9/chartex" xmlns:cx4="http://schemas.microsoft.com/office/drawing/2016/5/10/chartex" xmlns:cx5="http://schemas.microsoft.com/office/drawing/2016/5/11/chartex" xmlns:cx6="http://schemas.microsoft.com/office/drawing/2016/5/12/chartex" xmlns:cx7="http://schemas.microsoft.com/office/drawing/2016/5/13/chartex" xmlns:cx8="http://schemas.microsoft.com/office/drawing/2016/5/14/chartex" xmlns:mc="http://schemas.openxmlformats.org/markup-compatibility/2006" xmlns:aink="http://schemas.microsoft.com/office/drawing/2016/ink" xmlns:am3d="http://schemas.microsoft.com/office/drawing/2017/model3d" xmlns:o="urn:schemas-microsoft-com:office:office" xmlns:r="http://schemas.openxmlformats.org/officeDocument/2006/relationships" xmlns:m="http://schemas.openxmlformats.org/officeDocument/2006/math" xmlns:v="urn:schemas-microsoft-com:vml" xmlns:wp14="http://schemas.microsoft.com/office/word/2010/wordprocessingDrawing" xmlns:wp="http://schemas.openxmlformats.org/drawingml/2006/wordprocessingDrawing" xmlns:w10="urn:schemas-microsoft-com:office:word" xmlns:w="http://schemas.openxmlformats.org/wordprocessingml/2006/main" xmlns:w14="http://schemas.microsoft.com/office/word/2010/wordml" xmlns:w15="http://schemas.microsoft.com/office/word/2012/wordml" xmlns:w16cid="http://schemas.microsoft.com/office/word/2016/wordml/cid" xmlns:w16se="http://schemas.microsoft.com/office/word/2015/wordml/symex" xmlns:wpg="http://schemas.microsoft.com/office/word/2010/wordprocessingGroup" xmlns:wpi="http://schemas.microsoft.com/office/word/2010/wordprocessingInk" xmlns:wne="http://schemas.microsoft.com/office/word/2006/wordml" xmlns:wps="http://schemas.microsoft.com/office/word/2010/wordprocessingShape" mc:Ignorable="w14 w15 w16se w16cid wp14">
+<w:document xmlns:wpc="http://schemas.microsoft.com/office/word/2010/wordprocessingCanvas" xmlns:mc="http://schemas.openxmlformats.org/markup-compatibility/2006" xmlns:o="urn:schemas-microsoft-com:office:office" xmlns:r="http://schemas.openxmlformats.org/officeDocument/2006/relationships" xmlns:m="http://schemas.openxmlformats.org/officeDocument/2006/math" xmlns:v="urn:schemas-microsoft-com:vml" xmlns:wp14="http://schemas.microsoft.com/office/word/2010/wordprocessingDrawing" xmlns:wp="http://schemas.openxmlformats.org/drawingml/2006/wordprocessingDrawing" xmlns:w10="urn:schemas-microsoft-com:office:word" xmlns:w="http://schemas.openxmlformats.org/wordprocessingml/2006/main" xmlns:w14="http://schemas.microsoft.com/office/word/2010/wordml" xmlns:w15="http://schemas.microsoft.com/office/word/2012/wordml" xmlns:wpg="http://schemas.microsoft.com/office/word/2010/wordprocessingGroup" xmlns:wpi="http://schemas.microsoft.com/office/word/2010/wordprocessingInk" xmlns:wne="http://schemas.microsoft.com/office/word/2006/wordml" xmlns:wps="http://schemas.microsoft.com/office/word/2010/wordprocessingShape" mc:Ignorable="w14 w15 wp14">
   <w:body>
     <w:p>
+      <w:pPr>
+        <w:spacing w:before="120" w:line="360" w:lineRule="auto"/>
+        <w:rPr>
+          <w:rFonts w:ascii="Times New Roman" w:hAnsi="Times New Roman" w:cs="Times New Roman"/>
+          <w:b/>
+          <w:sz w:val="26"/>
+          <w:szCs w:val="26"/>
+        </w:rPr>
+      </w:pPr>
+      <w:bookmarkStart w:id="0" w:name="_GoBack"/>
+      <w:bookmarkEnd w:id="0"/>
+    </w:p>
+    <w:p>
+      <w:pPr>
+        <w:spacing w:before="120" w:line="360" w:lineRule="auto"/>
+        <w:rPr>
+          <w:rFonts w:ascii="Times New Roman" w:hAnsi="Times New Roman" w:cs="Times New Roman"/>
+          <w:b/>
+          <w:sz w:val="26"/>
+          <w:szCs w:val="26"/>
+        </w:rPr>
+      </w:pPr>
       <w:r>
-        <w:t>Chương 2:</w:t>
+        <w:rPr>
+          <w:rFonts w:ascii="Times New Roman" w:hAnsi="Times New Roman" w:cs="Times New Roman"/>
+          <w:b/>
+          <w:sz w:val="26"/>
+          <w:szCs w:val="26"/>
+        </w:rPr>
+        <w:t>CHƯƠNG 1: GIỚI THIỆU CHUNG ĐƠN VỊ THỰC TẬP</w:t>
       </w:r>
     </w:p>
     <w:p>
       <w:pPr>
         <w:pStyle w:val="ListParagraph"/>
         <w:numPr>
-          <w:ilvl w:val="0"/>
-          <w:numId w:val="1"/>
+          <w:ilvl w:val="1"/>
+          <w:numId w:val="9"/>
         </w:numPr>
+        <w:spacing w:before="120" w:line="360" w:lineRule="auto"/>
+        <w:rPr>
+          <w:rFonts w:ascii="Times New Roman" w:hAnsi="Times New Roman" w:cs="Times New Roman"/>
+          <w:b/>
+          <w:sz w:val="26"/>
+          <w:szCs w:val="26"/>
+        </w:rPr>
       </w:pPr>
       <w:r>
-        <w:t xml:space="preserve">Làm quen vs môi trường làm việc </w:t>
+        <w:rPr>
+          <w:rFonts w:ascii="Times New Roman" w:hAnsi="Times New Roman" w:cs="Times New Roman"/>
+          <w:b/>
+          <w:sz w:val="26"/>
+          <w:szCs w:val="26"/>
+        </w:rPr>
+        <w:t>Khái quá sơ lượt về công ty.</w:t>
       </w:r>
     </w:p>
     <w:p>
       <w:pPr>
         <w:pStyle w:val="ListParagraph"/>
         <w:numPr>
-          <w:ilvl w:val="0"/>
-          <w:numId w:val="1"/>
+          <w:ilvl w:val="1"/>
+          <w:numId w:val="9"/>
         </w:numPr>
+        <w:spacing w:before="120" w:line="360" w:lineRule="auto"/>
+        <w:rPr>
+          <w:rFonts w:ascii="Times New Roman" w:hAnsi="Times New Roman" w:cs="Times New Roman"/>
+          <w:b/>
+          <w:sz w:val="26"/>
+          <w:szCs w:val="26"/>
+        </w:rPr>
       </w:pPr>
       <w:r>
-        <w:t>Git</w:t>
+        <w:rPr>
+          <w:rFonts w:ascii="Times New Roman" w:hAnsi="Times New Roman" w:cs="Times New Roman"/>
+          <w:b/>
+          <w:sz w:val="26"/>
+          <w:szCs w:val="26"/>
+        </w:rPr>
+        <w:t>Lịch sử phát triển và lĩnh vực chính.</w:t>
       </w:r>
     </w:p>
     <w:p>
       <w:pPr>
         <w:pStyle w:val="ListParagraph"/>
         <w:numPr>
-          <w:ilvl w:val="0"/>
-          <w:numId w:val="1"/>
+          <w:ilvl w:val="1"/>
+          <w:numId w:val="9"/>
         </w:numPr>
+        <w:spacing w:before="120" w:line="360" w:lineRule="auto"/>
+        <w:rPr>
+          <w:rFonts w:ascii="Times New Roman" w:hAnsi="Times New Roman" w:cs="Times New Roman"/>
+          <w:b/>
+          <w:sz w:val="26"/>
+          <w:szCs w:val="26"/>
+        </w:rPr>
       </w:pPr>
       <w:r>
-        <w:t>Cấu hình chạy laravel</w:t>
+        <w:rPr>
+          <w:rFonts w:ascii="Times New Roman" w:hAnsi="Times New Roman" w:cs="Times New Roman"/>
+          <w:b/>
+          <w:sz w:val="26"/>
+          <w:szCs w:val="26"/>
+        </w:rPr>
+        <w:t>Tầm nhìn và chiên lược phát triển trong tương lai.</w:t>
       </w:r>
     </w:p>
     <w:p>
       <w:pPr>
+        <w:spacing w:line="360" w:lineRule="auto"/>
+        <w:outlineLvl w:val="0"/>
+        <w:rPr>
+          <w:rFonts w:ascii="Times New Roman" w:hAnsi="Times New Roman" w:cs="Times New Roman"/>
+          <w:b/>
+          <w:color w:val="000000"/>
+          <w:sz w:val="26"/>
+          <w:szCs w:val="26"/>
+          <w:shd w:val="clear" w:color="auto" w:fill="FFFFFF"/>
+        </w:rPr>
+      </w:pPr>
+      <w:bookmarkStart w:id="1" w:name="_Toc2230"/>
+      <w:bookmarkStart w:id="2" w:name="_Toc39100237"/>
+      <w:r>
+        <w:rPr>
+          <w:rFonts w:ascii="Times New Roman" w:hAnsi="Times New Roman" w:cs="Times New Roman"/>
+          <w:b/>
+          <w:bCs/>
+          <w:sz w:val="26"/>
+          <w:szCs w:val="26"/>
+          <w:lang w:val="vi-VN"/>
+        </w:rPr>
+        <w:t xml:space="preserve">CHƯƠNG 2: </w:t>
+      </w:r>
+      <w:r>
+        <w:rPr>
+          <w:rFonts w:ascii="Times New Roman" w:hAnsi="Times New Roman" w:cs="Times New Roman"/>
+          <w:b/>
+          <w:bCs/>
+          <w:sz w:val="26"/>
+          <w:szCs w:val="26"/>
+        </w:rPr>
+        <w:t xml:space="preserve">NỘI DUNG CÔNG VIỆC </w:t>
+      </w:r>
+      <w:r>
+        <w:rPr>
+          <w:rFonts w:ascii="Times New Roman" w:hAnsi="Times New Roman" w:cs="Times New Roman"/>
+          <w:b/>
+          <w:bCs/>
+          <w:sz w:val="26"/>
+          <w:szCs w:val="26"/>
+          <w:lang w:val="vi-VN"/>
+        </w:rPr>
+        <w:t>THỰC TẬP TẠI</w:t>
+      </w:r>
+      <w:bookmarkStart w:id="3" w:name="_Toc1061"/>
+      <w:bookmarkEnd w:id="1"/>
+      <w:r>
+        <w:rPr>
+          <w:rFonts w:ascii="Times New Roman" w:hAnsi="Times New Roman" w:cs="Times New Roman"/>
+          <w:b/>
+          <w:bCs/>
+          <w:sz w:val="26"/>
+          <w:szCs w:val="26"/>
+          <w:lang w:val="vi-VN"/>
+        </w:rPr>
+        <w:t xml:space="preserve"> </w:t>
+      </w:r>
+      <w:bookmarkEnd w:id="3"/>
+      <w:r>
+        <w:rPr>
+          <w:rFonts w:ascii="Times New Roman" w:hAnsi="Times New Roman" w:cs="Times New Roman"/>
+          <w:b/>
+          <w:color w:val="000000"/>
+          <w:sz w:val="26"/>
+          <w:szCs w:val="26"/>
+          <w:shd w:val="clear" w:color="auto" w:fill="FFFFFF"/>
+        </w:rPr>
+        <w:t>CÔNG TY</w:t>
+      </w:r>
+      <w:bookmarkEnd w:id="2"/>
+    </w:p>
+    <w:p>
+      <w:pPr>
         <w:pStyle w:val="ListParagraph"/>
+        <w:widowControl w:val="0"/>
         <w:numPr>
-          <w:ilvl w:val="0"/>
-          <w:numId w:val="1"/>
+          <w:ilvl w:val="1"/>
+          <w:numId w:val="4"/>
         </w:numPr>
+        <w:spacing w:line="360" w:lineRule="auto"/>
+        <w:outlineLvl w:val="1"/>
+        <w:rPr>
+          <w:rFonts w:ascii="Times New Roman" w:hAnsi="Times New Roman" w:cs="Times New Roman"/>
+          <w:b/>
+          <w:bCs/>
+          <w:sz w:val="26"/>
+          <w:szCs w:val="26"/>
+        </w:rPr>
       </w:pPr>
       <w:r>
-        <w:t>Tìm hiểu laravel và làm 1 cái web tin tức cơ bản</w:t>
+        <w:rPr>
+          <w:rFonts w:ascii="Times New Roman" w:hAnsi="Times New Roman" w:cs="Times New Roman"/>
+          <w:b/>
+          <w:bCs/>
+          <w:sz w:val="26"/>
+          <w:szCs w:val="26"/>
+        </w:rPr>
+        <w:t>Tiến độ thực hiện công việc</w:t>
       </w:r>
     </w:p>
     <w:p>
       <w:pPr>
         <w:pStyle w:val="ListParagraph"/>
+        <w:widowControl w:val="0"/>
         <w:numPr>
-          <w:ilvl w:val="0"/>
-          <w:numId w:val="1"/>
+          <w:ilvl w:val="1"/>
+          <w:numId w:val="4"/>
         </w:numPr>
-      </w:pPr>
+        <w:spacing w:line="360" w:lineRule="auto"/>
+        <w:outlineLvl w:val="1"/>
+        <w:rPr>
+          <w:rFonts w:ascii="Times New Roman" w:hAnsi="Times New Roman" w:cs="Times New Roman"/>
+          <w:b/>
+          <w:bCs/>
+          <w:sz w:val="26"/>
+          <w:szCs w:val="26"/>
+          <w:lang w:val="vi-VN"/>
+        </w:rPr>
+      </w:pPr>
+      <w:bookmarkStart w:id="4" w:name="_Toc39100239"/>
       <w:r>
-        <w:t>Tìm hiểu FW lumen, và tham gia dự án thực tế</w:t>
+        <w:rPr>
+          <w:rFonts w:ascii="Times New Roman" w:hAnsi="Times New Roman" w:cs="Times New Roman"/>
+          <w:b/>
+          <w:bCs/>
+          <w:color w:val="000000"/>
+          <w:sz w:val="26"/>
+          <w:szCs w:val="26"/>
+        </w:rPr>
+        <w:t>Quá trình thực hiện công việc</w:t>
       </w:r>
+      <w:bookmarkEnd w:id="4"/>
       <w:r>
-        <w:t xml:space="preserve"> </w:t>
-      </w:r>
-      <w:r>
-        <w:t>(viết 1 api)</w:t>
+        <w:rPr>
+          <w:rFonts w:ascii="Times New Roman" w:hAnsi="Times New Roman" w:cs="Times New Roman"/>
+          <w:b/>
+          <w:bCs/>
+          <w:color w:val="000000"/>
+          <w:sz w:val="26"/>
+          <w:szCs w:val="26"/>
+        </w:rPr>
+        <w:t>.</w:t>
       </w:r>
     </w:p>
     <w:p>
       <w:pPr>
         <w:pStyle w:val="ListParagraph"/>
+        <w:widowControl w:val="0"/>
         <w:numPr>
-          <w:ilvl w:val="0"/>
-          <w:numId w:val="1"/>
+          <w:ilvl w:val="2"/>
+          <w:numId w:val="4"/>
         </w:numPr>
+        <w:spacing w:line="360" w:lineRule="auto"/>
+        <w:outlineLvl w:val="1"/>
+        <w:rPr>
+          <w:rFonts w:ascii="Times New Roman" w:hAnsi="Times New Roman" w:cs="Times New Roman"/>
+          <w:b/>
+          <w:bCs/>
+          <w:sz w:val="26"/>
+          <w:szCs w:val="26"/>
+          <w:lang w:val="vi-VN"/>
+        </w:rPr>
       </w:pPr>
       <w:r>
-        <w:t>Dự án thực tế: update giao diện source</w:t>
+        <w:rPr>
+          <w:rFonts w:ascii="Times New Roman" w:hAnsi="Times New Roman" w:cs="Times New Roman"/>
+          <w:b/>
+          <w:bCs/>
+          <w:color w:val="000000"/>
+          <w:sz w:val="26"/>
+          <w:szCs w:val="26"/>
+        </w:rPr>
+        <w:t>Tìm hiểu về git và một số lệnh cơ bản.</w:t>
+      </w:r>
+    </w:p>
+    <w:p>
+      <w:pPr>
+        <w:pStyle w:val="ListParagraph"/>
+        <w:widowControl w:val="0"/>
+        <w:numPr>
+          <w:ilvl w:val="2"/>
+          <w:numId w:val="4"/>
+        </w:numPr>
+        <w:spacing w:line="360" w:lineRule="auto"/>
+        <w:outlineLvl w:val="1"/>
+        <w:rPr>
+          <w:rFonts w:ascii="Times New Roman" w:hAnsi="Times New Roman" w:cs="Times New Roman"/>
+          <w:b/>
+          <w:bCs/>
+          <w:sz w:val="26"/>
+          <w:szCs w:val="26"/>
+          <w:lang w:val="vi-VN"/>
+        </w:rPr>
+      </w:pPr>
+      <w:r>
+        <w:rPr>
+          <w:rFonts w:ascii="Times New Roman" w:hAnsi="Times New Roman" w:cs="Times New Roman"/>
+          <w:b/>
+          <w:bCs/>
+          <w:color w:val="000000"/>
+          <w:sz w:val="26"/>
+          <w:szCs w:val="26"/>
+        </w:rPr>
+        <w:t>Cấu hình project Laravel trên local.</w:t>
+      </w:r>
+    </w:p>
+    <w:p>
+      <w:pPr>
+        <w:pStyle w:val="ListParagraph"/>
+        <w:widowControl w:val="0"/>
+        <w:numPr>
+          <w:ilvl w:val="2"/>
+          <w:numId w:val="4"/>
+        </w:numPr>
+        <w:spacing w:line="360" w:lineRule="auto"/>
+        <w:outlineLvl w:val="1"/>
+        <w:rPr>
+          <w:rFonts w:ascii="Times New Roman" w:hAnsi="Times New Roman" w:cs="Times New Roman"/>
+          <w:b/>
+          <w:bCs/>
+          <w:sz w:val="26"/>
+          <w:szCs w:val="26"/>
+          <w:lang w:val="vi-VN"/>
+        </w:rPr>
+      </w:pPr>
+      <w:r>
+        <w:rPr>
+          <w:rFonts w:ascii="Times New Roman" w:hAnsi="Times New Roman" w:cs="Times New Roman"/>
+          <w:b/>
+          <w:bCs/>
+          <w:color w:val="000000"/>
+          <w:sz w:val="26"/>
+          <w:szCs w:val="26"/>
+        </w:rPr>
+        <w:t>Tìm hiểu laravel cơ bản và bài test.</w:t>
+      </w:r>
+    </w:p>
+    <w:p>
+      <w:pPr>
+        <w:pStyle w:val="ListParagraph"/>
+        <w:widowControl w:val="0"/>
+        <w:numPr>
+          <w:ilvl w:val="2"/>
+          <w:numId w:val="4"/>
+        </w:numPr>
+        <w:spacing w:line="360" w:lineRule="auto"/>
+        <w:outlineLvl w:val="1"/>
+        <w:rPr>
+          <w:rFonts w:ascii="Times New Roman" w:hAnsi="Times New Roman" w:cs="Times New Roman"/>
+          <w:b/>
+          <w:bCs/>
+          <w:sz w:val="26"/>
+          <w:szCs w:val="26"/>
+          <w:lang w:val="vi-VN"/>
+        </w:rPr>
+      </w:pPr>
+      <w:r>
+        <w:rPr>
+          <w:rFonts w:ascii="Times New Roman" w:hAnsi="Times New Roman" w:cs="Times New Roman"/>
+          <w:b/>
+          <w:bCs/>
+          <w:color w:val="000000"/>
+          <w:sz w:val="26"/>
+          <w:szCs w:val="26"/>
+        </w:rPr>
+        <w:t>Tìm hiểu về Laravel Lumen và tham gia dự án thực tế.</w:t>
+      </w:r>
+    </w:p>
+    <w:p>
+      <w:pPr>
+        <w:pStyle w:val="ListParagraph"/>
+        <w:widowControl w:val="0"/>
+        <w:numPr>
+          <w:ilvl w:val="2"/>
+          <w:numId w:val="4"/>
+        </w:numPr>
+        <w:spacing w:line="360" w:lineRule="auto"/>
+        <w:outlineLvl w:val="1"/>
+        <w:rPr>
+          <w:rFonts w:ascii="Times New Roman" w:hAnsi="Times New Roman" w:cs="Times New Roman"/>
+          <w:b/>
+          <w:bCs/>
+          <w:sz w:val="26"/>
+          <w:szCs w:val="26"/>
+          <w:lang w:val="vi-VN"/>
+        </w:rPr>
+      </w:pPr>
+      <w:r>
+        <w:rPr>
+          <w:rFonts w:ascii="Times New Roman" w:hAnsi="Times New Roman" w:cs="Times New Roman"/>
+          <w:b/>
+          <w:bCs/>
+          <w:color w:val="000000"/>
+          <w:sz w:val="26"/>
+          <w:szCs w:val="26"/>
+        </w:rPr>
+        <w:t>Tham gia thực tế ( dự án update giao diện đơn giản).</w:t>
+      </w:r>
+    </w:p>
+    <w:p>
+      <w:pPr>
+        <w:pStyle w:val="ListParagraph"/>
+        <w:widowControl w:val="0"/>
+        <w:numPr>
+          <w:ilvl w:val="1"/>
+          <w:numId w:val="4"/>
+        </w:numPr>
+        <w:spacing w:line="360" w:lineRule="auto"/>
+        <w:outlineLvl w:val="1"/>
+        <w:rPr>
+          <w:rFonts w:ascii="Times New Roman" w:hAnsi="Times New Roman" w:cs="Times New Roman"/>
+          <w:b/>
+          <w:bCs/>
+          <w:sz w:val="26"/>
+          <w:szCs w:val="26"/>
+          <w:lang w:val="vi-VN"/>
+        </w:rPr>
+      </w:pPr>
+      <w:r>
+        <w:rPr>
+          <w:rFonts w:ascii="Times New Roman" w:hAnsi="Times New Roman" w:cs="Times New Roman"/>
+          <w:b/>
+          <w:bCs/>
+          <w:color w:val="000000"/>
+          <w:sz w:val="26"/>
+          <w:szCs w:val="26"/>
+        </w:rPr>
+        <w:t>Công t</w:t>
       </w:r>
       <w:r>
-        <w:t>()</w:t>
+        <w:rPr>
+          <w:rFonts w:ascii="Times New Roman" w:hAnsi="Times New Roman" w:cs="Times New Roman"/>
+          <w:b/>
+          <w:bCs/>
+          <w:color w:val="000000"/>
+          <w:sz w:val="26"/>
+          <w:szCs w:val="26"/>
+        </w:rPr>
+        <w:t>ác bảo trì sản phẩm . . .</w:t>
       </w:r>
+    </w:p>
+    <w:p>
+      <w:pPr>
+        <w:tabs>
+          <w:tab w:val="left" w:pos="425"/>
+        </w:tabs>
+        <w:spacing w:line="360" w:lineRule="auto"/>
+        <w:outlineLvl w:val="0"/>
+        <w:rPr>
+          <w:rFonts w:ascii="Times New Roman" w:hAnsi="Times New Roman" w:cs="Times New Roman"/>
+          <w:b/>
+          <w:bCs/>
+          <w:color w:val="000000"/>
+          <w:sz w:val="26"/>
+          <w:szCs w:val="26"/>
+          <w:lang w:val="vi-VN"/>
+        </w:rPr>
+      </w:pPr>
+      <w:bookmarkStart w:id="5" w:name="_Toc21609"/>
+      <w:bookmarkStart w:id="6" w:name="_Toc39100241"/>
+      <w:r>
+        <w:rPr>
+          <w:rFonts w:ascii="Times New Roman" w:hAnsi="Times New Roman" w:cs="Times New Roman"/>
+          <w:b/>
+          <w:bCs/>
+          <w:color w:val="000000"/>
+          <w:sz w:val="26"/>
+          <w:szCs w:val="26"/>
+          <w:lang w:val="vi-VN"/>
+        </w:rPr>
+        <w:t xml:space="preserve">CHƯƠNG 3: </w:t>
+      </w:r>
+      <w:bookmarkEnd w:id="5"/>
+      <w:r>
+        <w:rPr>
+          <w:rFonts w:ascii="Times New Roman" w:hAnsi="Times New Roman" w:cs="Times New Roman"/>
+          <w:b/>
+          <w:bCs/>
+          <w:color w:val="000000"/>
+          <w:sz w:val="26"/>
+          <w:szCs w:val="26"/>
+          <w:lang w:val="vi-VN"/>
+        </w:rPr>
+        <w:t>KẾT LUẬN</w:t>
+      </w:r>
+      <w:r>
+        <w:rPr>
+          <w:rFonts w:ascii="Times New Roman" w:hAnsi="Times New Roman" w:cs="Times New Roman"/>
+          <w:b/>
+          <w:bCs/>
+          <w:color w:val="000000"/>
+          <w:sz w:val="26"/>
+          <w:szCs w:val="26"/>
+        </w:rPr>
+        <w:t>,</w:t>
+      </w:r>
+      <w:r>
+        <w:rPr>
+          <w:rFonts w:ascii="Times New Roman" w:hAnsi="Times New Roman" w:cs="Times New Roman"/>
+          <w:b/>
+          <w:bCs/>
+          <w:color w:val="000000"/>
+          <w:sz w:val="26"/>
+          <w:szCs w:val="26"/>
+          <w:lang w:val="vi-VN"/>
+        </w:rPr>
+        <w:t xml:space="preserve"> KIẾN NGHỊ QUÁ TRÌNH THỰC TẬP</w:t>
+      </w:r>
+      <w:bookmarkEnd w:id="6"/>
+    </w:p>
+    <w:p>
+      <w:pPr>
+        <w:pStyle w:val="ListParagraph"/>
+        <w:widowControl w:val="0"/>
+        <w:numPr>
+          <w:ilvl w:val="1"/>
+          <w:numId w:val="8"/>
+        </w:numPr>
+        <w:tabs>
+          <w:tab w:val="left" w:pos="425"/>
+        </w:tabs>
+        <w:spacing w:line="360" w:lineRule="auto"/>
+        <w:outlineLvl w:val="1"/>
+        <w:rPr>
+          <w:rFonts w:ascii="Times New Roman" w:hAnsi="Times New Roman" w:cs="Times New Roman"/>
+          <w:b/>
+          <w:bCs/>
+          <w:color w:val="000000"/>
+          <w:sz w:val="26"/>
+          <w:szCs w:val="26"/>
+        </w:rPr>
+      </w:pPr>
+      <w:r>
+        <w:rPr>
+          <w:rFonts w:ascii="Times New Roman" w:hAnsi="Times New Roman" w:cs="Times New Roman"/>
+          <w:b/>
+          <w:bCs/>
+          <w:color w:val="000000"/>
+          <w:sz w:val="26"/>
+          <w:szCs w:val="26"/>
+        </w:rPr>
+        <w:t>Nhận xét .</w:t>
+      </w:r>
+    </w:p>
+    <w:p>
+      <w:pPr>
+        <w:pStyle w:val="ListParagraph"/>
+        <w:widowControl w:val="0"/>
+        <w:numPr>
+          <w:ilvl w:val="1"/>
+          <w:numId w:val="8"/>
+        </w:numPr>
+        <w:tabs>
+          <w:tab w:val="left" w:pos="425"/>
+        </w:tabs>
+        <w:spacing w:line="360" w:lineRule="auto"/>
+        <w:outlineLvl w:val="1"/>
+        <w:rPr>
+          <w:rFonts w:ascii="Times New Roman" w:hAnsi="Times New Roman" w:cs="Times New Roman"/>
+          <w:b/>
+          <w:bCs/>
+          <w:color w:val="000000"/>
+          <w:sz w:val="26"/>
+          <w:szCs w:val="26"/>
+        </w:rPr>
+      </w:pPr>
+      <w:r>
+        <w:rPr>
+          <w:rFonts w:ascii="Times New Roman" w:hAnsi="Times New Roman" w:cs="Times New Roman"/>
+          <w:b/>
+          <w:bCs/>
+          <w:color w:val="000000"/>
+          <w:sz w:val="26"/>
+          <w:szCs w:val="26"/>
+        </w:rPr>
+        <w:t>Tự đánh giá quá trình thực tập.</w:t>
+      </w:r>
+    </w:p>
+    <w:p>
+      <w:pPr>
+        <w:pStyle w:val="ListParagraph"/>
+        <w:tabs>
+          <w:tab w:val="left" w:pos="425"/>
+        </w:tabs>
+        <w:spacing w:line="360" w:lineRule="auto"/>
+        <w:ind w:left="408"/>
+        <w:outlineLvl w:val="0"/>
+        <w:rPr>
+          <w:rFonts w:ascii="Times New Roman" w:hAnsi="Times New Roman" w:cs="Times New Roman"/>
+          <w:b/>
+          <w:bCs/>
+          <w:color w:val="000000"/>
+          <w:sz w:val="26"/>
+          <w:szCs w:val="26"/>
+        </w:rPr>
+      </w:pPr>
+    </w:p>
+    <w:p>
+      <w:pPr>
+        <w:spacing w:line="360" w:lineRule="auto"/>
+        <w:outlineLvl w:val="0"/>
+        <w:rPr>
+          <w:rFonts w:ascii="Times New Roman" w:hAnsi="Times New Roman" w:cs="Times New Roman"/>
+          <w:b/>
+          <w:color w:val="000000"/>
+          <w:sz w:val="26"/>
+          <w:szCs w:val="26"/>
+          <w:shd w:val="clear" w:color="auto" w:fill="FFFFFF"/>
+        </w:rPr>
+      </w:pPr>
+    </w:p>
+    <w:p>
+      <w:pPr>
+        <w:spacing w:before="120" w:line="360" w:lineRule="auto"/>
+        <w:jc w:val="both"/>
+        <w:rPr>
+          <w:rFonts w:ascii="Times New Roman" w:hAnsi="Times New Roman" w:cs="Times New Roman"/>
+          <w:sz w:val="26"/>
+          <w:szCs w:val="26"/>
+        </w:rPr>
+      </w:pPr>
+    </w:p>
+    <w:p>
+      <w:pPr>
+        <w:rPr>
+          <w:rFonts w:ascii="Times New Roman" w:hAnsi="Times New Roman" w:cs="Times New Roman"/>
+        </w:rPr>
+      </w:pPr>
+    </w:p>
+    <w:p>
+      <w:pPr>
+        <w:rPr>
+          <w:rFonts w:ascii="Times New Roman" w:hAnsi="Times New Roman" w:cs="Times New Roman"/>
+        </w:rPr>
+      </w:pPr>
+    </w:p>
+    <w:p>
+      <w:pPr>
+        <w:rPr>
+          <w:rFonts w:ascii="Times New Roman" w:hAnsi="Times New Roman" w:cs="Times New Roman"/>
+        </w:rPr>
+      </w:pPr>
     </w:p>
     <w:sectPr>
       <w:pgSz w:w="12240" w:h="15840"/>
@@ -99,8 +667,445 @@
 </file>
 
 <file path=word/numbering.xml><?xml version="1.0" encoding="utf-8"?>
-<w:numbering xmlns:wpc="http://schemas.microsoft.com/office/word/2010/wordprocessingCanvas" xmlns:cx="http://schemas.microsoft.com/office/drawing/2014/chartex" xmlns:cx1="http://schemas.microsoft.com/office/drawing/2015/9/8/chartex" xmlns:cx2="http://schemas.microsoft.com/office/drawing/2015/10/21/chartex" xmlns:cx3="http://schemas.microsoft.com/office/drawing/2016/5/9/chartex" xmlns:cx4="http://schemas.microsoft.com/office/drawing/2016/5/10/chartex" xmlns:cx5="http://schemas.microsoft.com/office/drawing/2016/5/11/chartex" xmlns:cx6="http://schemas.microsoft.com/office/drawing/2016/5/12/chartex" xmlns:cx7="http://schemas.microsoft.com/office/drawing/2016/5/13/chartex" xmlns:cx8="http://schemas.microsoft.com/office/drawing/2016/5/14/chartex" xmlns:mc="http://schemas.openxmlformats.org/markup-compatibility/2006" xmlns:aink="http://schemas.microsoft.com/office/drawing/2016/ink" xmlns:am3d="http://schemas.microsoft.com/office/drawing/2017/model3d" xmlns:o="urn:schemas-microsoft-com:office:office" xmlns:r="http://schemas.openxmlformats.org/officeDocument/2006/relationships" xmlns:m="http://schemas.openxmlformats.org/officeDocument/2006/math" xmlns:v="urn:schemas-microsoft-com:vml" xmlns:wp14="http://schemas.microsoft.com/office/word/2010/wordprocessingDrawing" xmlns:wp="http://schemas.openxmlformats.org/drawingml/2006/wordprocessingDrawing" xmlns:w10="urn:schemas-microsoft-com:office:word" xmlns:w="http://schemas.openxmlformats.org/wordprocessingml/2006/main" xmlns:w14="http://schemas.microsoft.com/office/word/2010/wordml" xmlns:w15="http://schemas.microsoft.com/office/word/2012/wordml" xmlns:w16cid="http://schemas.microsoft.com/office/word/2016/wordml/cid" xmlns:w16se="http://schemas.microsoft.com/office/word/2015/wordml/symex" xmlns:wpg="http://schemas.microsoft.com/office/word/2010/wordprocessingGroup" xmlns:wpi="http://schemas.microsoft.com/office/word/2010/wordprocessingInk" xmlns:wne="http://schemas.microsoft.com/office/word/2006/wordml" xmlns:wps="http://schemas.microsoft.com/office/word/2010/wordprocessingShape" mc:Ignorable="w14 w15 w16se w16cid wp14">
+<w:numbering xmlns:wpc="http://schemas.microsoft.com/office/word/2010/wordprocessingCanvas" xmlns:mc="http://schemas.openxmlformats.org/markup-compatibility/2006" xmlns:o="urn:schemas-microsoft-com:office:office" xmlns:r="http://schemas.openxmlformats.org/officeDocument/2006/relationships" xmlns:m="http://schemas.openxmlformats.org/officeDocument/2006/math" xmlns:v="urn:schemas-microsoft-com:vml" xmlns:wp14="http://schemas.microsoft.com/office/word/2010/wordprocessingDrawing" xmlns:wp="http://schemas.openxmlformats.org/drawingml/2006/wordprocessingDrawing" xmlns:w10="urn:schemas-microsoft-com:office:word" xmlns:w="http://schemas.openxmlformats.org/wordprocessingml/2006/main" xmlns:w14="http://schemas.microsoft.com/office/word/2010/wordml" xmlns:w15="http://schemas.microsoft.com/office/word/2012/wordml" xmlns:wpg="http://schemas.microsoft.com/office/word/2010/wordprocessingGroup" xmlns:wpi="http://schemas.microsoft.com/office/word/2010/wordprocessingInk" xmlns:wne="http://schemas.microsoft.com/office/word/2006/wordml" xmlns:wps="http://schemas.microsoft.com/office/word/2010/wordprocessingShape" mc:Ignorable="w14 w15 wp14">
   <w:abstractNum w:abstractNumId="0" w15:restartNumberingAfterBreak="0">
+    <w:nsid w:val="0DD149AA"/>
+    <w:multiLevelType w:val="hybridMultilevel"/>
+    <w:tmpl w:val="E70E986E"/>
+    <w:lvl w:ilvl="0" w:tplc="7C541CEC">
+      <w:start w:val="3"/>
+      <w:numFmt w:val="decimal"/>
+      <w:lvlText w:val="%1.1."/>
+      <w:lvlJc w:val="left"/>
+      <w:pPr>
+        <w:ind w:left="720" w:hanging="360"/>
+      </w:pPr>
+      <w:rPr>
+        <w:rFonts w:hint="default"/>
+      </w:rPr>
+    </w:lvl>
+    <w:lvl w:ilvl="1" w:tplc="04090019" w:tentative="1">
+      <w:start w:val="1"/>
+      <w:numFmt w:val="lowerLetter"/>
+      <w:lvlText w:val="%2."/>
+      <w:lvlJc w:val="left"/>
+      <w:pPr>
+        <w:ind w:left="1440" w:hanging="360"/>
+      </w:pPr>
+    </w:lvl>
+    <w:lvl w:ilvl="2" w:tplc="0409001B" w:tentative="1">
+      <w:start w:val="1"/>
+      <w:numFmt w:val="lowerRoman"/>
+      <w:lvlText w:val="%3."/>
+      <w:lvlJc w:val="right"/>
+      <w:pPr>
+        <w:ind w:left="2160" w:hanging="180"/>
+      </w:pPr>
+    </w:lvl>
+    <w:lvl w:ilvl="3" w:tplc="0409000F" w:tentative="1">
+      <w:start w:val="1"/>
+      <w:numFmt w:val="decimal"/>
+      <w:lvlText w:val="%4."/>
+      <w:lvlJc w:val="left"/>
+      <w:pPr>
+        <w:ind w:left="2880" w:hanging="360"/>
+      </w:pPr>
+    </w:lvl>
+    <w:lvl w:ilvl="4" w:tplc="04090019" w:tentative="1">
+      <w:start w:val="1"/>
+      <w:numFmt w:val="lowerLetter"/>
+      <w:lvlText w:val="%5."/>
+      <w:lvlJc w:val="left"/>
+      <w:pPr>
+        <w:ind w:left="3600" w:hanging="360"/>
+      </w:pPr>
+    </w:lvl>
+    <w:lvl w:ilvl="5" w:tplc="0409001B" w:tentative="1">
+      <w:start w:val="1"/>
+      <w:numFmt w:val="lowerRoman"/>
+      <w:lvlText w:val="%6."/>
+      <w:lvlJc w:val="right"/>
+      <w:pPr>
+        <w:ind w:left="4320" w:hanging="180"/>
+      </w:pPr>
+    </w:lvl>
+    <w:lvl w:ilvl="6" w:tplc="0409000F" w:tentative="1">
+      <w:start w:val="1"/>
+      <w:numFmt w:val="decimal"/>
+      <w:lvlText w:val="%7."/>
+      <w:lvlJc w:val="left"/>
+      <w:pPr>
+        <w:ind w:left="5040" w:hanging="360"/>
+      </w:pPr>
+    </w:lvl>
+    <w:lvl w:ilvl="7" w:tplc="04090019" w:tentative="1">
+      <w:start w:val="1"/>
+      <w:numFmt w:val="lowerLetter"/>
+      <w:lvlText w:val="%8."/>
+      <w:lvlJc w:val="left"/>
+      <w:pPr>
+        <w:ind w:left="5760" w:hanging="360"/>
+      </w:pPr>
+    </w:lvl>
+    <w:lvl w:ilvl="8" w:tplc="0409001B" w:tentative="1">
+      <w:start w:val="1"/>
+      <w:numFmt w:val="lowerRoman"/>
+      <w:lvlText w:val="%9."/>
+      <w:lvlJc w:val="right"/>
+      <w:pPr>
+        <w:ind w:left="6480" w:hanging="180"/>
+      </w:pPr>
+    </w:lvl>
+  </w:abstractNum>
+  <w:abstractNum w:abstractNumId="1" w15:restartNumberingAfterBreak="0">
+    <w:nsid w:val="0EC67552"/>
+    <w:multiLevelType w:val="multilevel"/>
+    <w:tmpl w:val="1C681DDC"/>
+    <w:lvl w:ilvl="0">
+      <w:start w:val="1"/>
+      <w:numFmt w:val="decimal"/>
+      <w:lvlText w:val="%1."/>
+      <w:lvlJc w:val="left"/>
+      <w:pPr>
+        <w:ind w:left="396" w:hanging="396"/>
+      </w:pPr>
+      <w:rPr>
+        <w:rFonts w:hint="default"/>
+      </w:rPr>
+    </w:lvl>
+    <w:lvl w:ilvl="1">
+      <w:start w:val="1"/>
+      <w:numFmt w:val="decimal"/>
+      <w:lvlText w:val="%1.%2."/>
+      <w:lvlJc w:val="left"/>
+      <w:pPr>
+        <w:ind w:left="1044" w:hanging="720"/>
+      </w:pPr>
+      <w:rPr>
+        <w:rFonts w:hint="default"/>
+      </w:rPr>
+    </w:lvl>
+    <w:lvl w:ilvl="2">
+      <w:start w:val="1"/>
+      <w:numFmt w:val="decimal"/>
+      <w:lvlText w:val="%1.%2.%3."/>
+      <w:lvlJc w:val="left"/>
+      <w:pPr>
+        <w:ind w:left="1368" w:hanging="720"/>
+      </w:pPr>
+      <w:rPr>
+        <w:rFonts w:hint="default"/>
+      </w:rPr>
+    </w:lvl>
+    <w:lvl w:ilvl="3">
+      <w:start w:val="1"/>
+      <w:numFmt w:val="decimal"/>
+      <w:lvlText w:val="%1.%2.%3.%4."/>
+      <w:lvlJc w:val="left"/>
+      <w:pPr>
+        <w:ind w:left="2052" w:hanging="1080"/>
+      </w:pPr>
+      <w:rPr>
+        <w:rFonts w:hint="default"/>
+      </w:rPr>
+    </w:lvl>
+    <w:lvl w:ilvl="4">
+      <w:start w:val="1"/>
+      <w:numFmt w:val="decimal"/>
+      <w:lvlText w:val="%1.%2.%3.%4.%5."/>
+      <w:lvlJc w:val="left"/>
+      <w:pPr>
+        <w:ind w:left="2376" w:hanging="1080"/>
+      </w:pPr>
+      <w:rPr>
+        <w:rFonts w:hint="default"/>
+      </w:rPr>
+    </w:lvl>
+    <w:lvl w:ilvl="5">
+      <w:start w:val="1"/>
+      <w:numFmt w:val="decimal"/>
+      <w:lvlText w:val="%1.%2.%3.%4.%5.%6."/>
+      <w:lvlJc w:val="left"/>
+      <w:pPr>
+        <w:ind w:left="3060" w:hanging="1440"/>
+      </w:pPr>
+      <w:rPr>
+        <w:rFonts w:hint="default"/>
+      </w:rPr>
+    </w:lvl>
+    <w:lvl w:ilvl="6">
+      <w:start w:val="1"/>
+      <w:numFmt w:val="decimal"/>
+      <w:lvlText w:val="%1.%2.%3.%4.%5.%6.%7."/>
+      <w:lvlJc w:val="left"/>
+      <w:pPr>
+        <w:ind w:left="3384" w:hanging="1440"/>
+      </w:pPr>
+      <w:rPr>
+        <w:rFonts w:hint="default"/>
+      </w:rPr>
+    </w:lvl>
+    <w:lvl w:ilvl="7">
+      <w:start w:val="1"/>
+      <w:numFmt w:val="decimal"/>
+      <w:lvlText w:val="%1.%2.%3.%4.%5.%6.%7.%8."/>
+      <w:lvlJc w:val="left"/>
+      <w:pPr>
+        <w:ind w:left="4068" w:hanging="1800"/>
+      </w:pPr>
+      <w:rPr>
+        <w:rFonts w:hint="default"/>
+      </w:rPr>
+    </w:lvl>
+    <w:lvl w:ilvl="8">
+      <w:start w:val="1"/>
+      <w:numFmt w:val="decimal"/>
+      <w:lvlText w:val="%1.%2.%3.%4.%5.%6.%7.%8.%9."/>
+      <w:lvlJc w:val="left"/>
+      <w:pPr>
+        <w:ind w:left="4392" w:hanging="1800"/>
+      </w:pPr>
+      <w:rPr>
+        <w:rFonts w:hint="default"/>
+      </w:rPr>
+    </w:lvl>
+  </w:abstractNum>
+  <w:abstractNum w:abstractNumId="2" w15:restartNumberingAfterBreak="0">
+    <w:nsid w:val="18E657D8"/>
+    <w:multiLevelType w:val="multilevel"/>
+    <w:tmpl w:val="6F0EE66E"/>
+    <w:lvl w:ilvl="0">
+      <w:start w:val="2"/>
+      <w:numFmt w:val="decimal"/>
+      <w:lvlText w:val="%1."/>
+      <w:lvlJc w:val="left"/>
+      <w:pPr>
+        <w:ind w:left="408" w:hanging="408"/>
+      </w:pPr>
+      <w:rPr>
+        <w:rFonts w:hint="default"/>
+        <w:color w:val="000000"/>
+      </w:rPr>
+    </w:lvl>
+    <w:lvl w:ilvl="1">
+      <w:start w:val="1"/>
+      <w:numFmt w:val="decimal"/>
+      <w:lvlText w:val="%1.%2."/>
+      <w:lvlJc w:val="left"/>
+      <w:pPr>
+        <w:ind w:left="1080" w:hanging="720"/>
+      </w:pPr>
+      <w:rPr>
+        <w:rFonts w:hint="default"/>
+        <w:color w:val="000000"/>
+      </w:rPr>
+    </w:lvl>
+    <w:lvl w:ilvl="2">
+      <w:start w:val="1"/>
+      <w:numFmt w:val="decimal"/>
+      <w:lvlText w:val="%1.%2.%3."/>
+      <w:lvlJc w:val="left"/>
+      <w:pPr>
+        <w:ind w:left="1440" w:hanging="720"/>
+      </w:pPr>
+      <w:rPr>
+        <w:rFonts w:hint="default"/>
+        <w:color w:val="000000"/>
+      </w:rPr>
+    </w:lvl>
+    <w:lvl w:ilvl="3">
+      <w:start w:val="1"/>
+      <w:numFmt w:val="decimal"/>
+      <w:lvlText w:val="%1.%2.%3.%4."/>
+      <w:lvlJc w:val="left"/>
+      <w:pPr>
+        <w:ind w:left="2160" w:hanging="1080"/>
+      </w:pPr>
+      <w:rPr>
+        <w:rFonts w:hint="default"/>
+        <w:color w:val="000000"/>
+      </w:rPr>
+    </w:lvl>
+    <w:lvl w:ilvl="4">
+      <w:start w:val="1"/>
+      <w:numFmt w:val="decimal"/>
+      <w:lvlText w:val="%1.%2.%3.%4.%5."/>
+      <w:lvlJc w:val="left"/>
+      <w:pPr>
+        <w:ind w:left="2520" w:hanging="1080"/>
+      </w:pPr>
+      <w:rPr>
+        <w:rFonts w:hint="default"/>
+        <w:color w:val="000000"/>
+      </w:rPr>
+    </w:lvl>
+    <w:lvl w:ilvl="5">
+      <w:start w:val="1"/>
+      <w:numFmt w:val="decimal"/>
+      <w:lvlText w:val="%1.%2.%3.%4.%5.%6."/>
+      <w:lvlJc w:val="left"/>
+      <w:pPr>
+        <w:ind w:left="3240" w:hanging="1440"/>
+      </w:pPr>
+      <w:rPr>
+        <w:rFonts w:hint="default"/>
+        <w:color w:val="000000"/>
+      </w:rPr>
+    </w:lvl>
+    <w:lvl w:ilvl="6">
+      <w:start w:val="1"/>
+      <w:numFmt w:val="decimal"/>
+      <w:lvlText w:val="%1.%2.%3.%4.%5.%6.%7."/>
+      <w:lvlJc w:val="left"/>
+      <w:pPr>
+        <w:ind w:left="3600" w:hanging="1440"/>
+      </w:pPr>
+      <w:rPr>
+        <w:rFonts w:hint="default"/>
+        <w:color w:val="000000"/>
+      </w:rPr>
+    </w:lvl>
+    <w:lvl w:ilvl="7">
+      <w:start w:val="1"/>
+      <w:numFmt w:val="decimal"/>
+      <w:lvlText w:val="%1.%2.%3.%4.%5.%6.%7.%8."/>
+      <w:lvlJc w:val="left"/>
+      <w:pPr>
+        <w:ind w:left="4320" w:hanging="1800"/>
+      </w:pPr>
+      <w:rPr>
+        <w:rFonts w:hint="default"/>
+        <w:color w:val="000000"/>
+      </w:rPr>
+    </w:lvl>
+    <w:lvl w:ilvl="8">
+      <w:start w:val="1"/>
+      <w:numFmt w:val="decimal"/>
+      <w:lvlText w:val="%1.%2.%3.%4.%5.%6.%7.%8.%9."/>
+      <w:lvlJc w:val="left"/>
+      <w:pPr>
+        <w:ind w:left="4680" w:hanging="1800"/>
+      </w:pPr>
+      <w:rPr>
+        <w:rFonts w:hint="default"/>
+        <w:color w:val="000000"/>
+      </w:rPr>
+    </w:lvl>
+  </w:abstractNum>
+  <w:abstractNum w:abstractNumId="3" w15:restartNumberingAfterBreak="0">
+    <w:nsid w:val="3ABB6460"/>
+    <w:multiLevelType w:val="multilevel"/>
+    <w:tmpl w:val="93D02F8A"/>
+    <w:lvl w:ilvl="0">
+      <w:start w:val="3"/>
+      <w:numFmt w:val="decimal"/>
+      <w:lvlText w:val="%1."/>
+      <w:lvlJc w:val="left"/>
+      <w:pPr>
+        <w:ind w:left="408" w:hanging="408"/>
+      </w:pPr>
+      <w:rPr>
+        <w:rFonts w:hint="default"/>
+      </w:rPr>
+    </w:lvl>
+    <w:lvl w:ilvl="1">
+      <w:start w:val="1"/>
+      <w:numFmt w:val="decimal"/>
+      <w:lvlText w:val="%1.%2."/>
+      <w:lvlJc w:val="left"/>
+      <w:pPr>
+        <w:ind w:left="1080" w:hanging="720"/>
+      </w:pPr>
+      <w:rPr>
+        <w:rFonts w:hint="default"/>
+      </w:rPr>
+    </w:lvl>
+    <w:lvl w:ilvl="2">
+      <w:start w:val="1"/>
+      <w:numFmt w:val="decimal"/>
+      <w:lvlText w:val="%1.%2.%3."/>
+      <w:lvlJc w:val="left"/>
+      <w:pPr>
+        <w:ind w:left="1440" w:hanging="720"/>
+      </w:pPr>
+      <w:rPr>
+        <w:rFonts w:hint="default"/>
+      </w:rPr>
+    </w:lvl>
+    <w:lvl w:ilvl="3">
+      <w:start w:val="1"/>
+      <w:numFmt w:val="decimal"/>
+      <w:lvlText w:val="%1.%2.%3.%4."/>
+      <w:lvlJc w:val="left"/>
+      <w:pPr>
+        <w:ind w:left="2160" w:hanging="1080"/>
+      </w:pPr>
+      <w:rPr>
+        <w:rFonts w:hint="default"/>
+      </w:rPr>
+    </w:lvl>
+    <w:lvl w:ilvl="4">
+      <w:start w:val="1"/>
+      <w:numFmt w:val="decimal"/>
+      <w:lvlText w:val="%1.%2.%3.%4.%5."/>
+      <w:lvlJc w:val="left"/>
+      <w:pPr>
+        <w:ind w:left="2520" w:hanging="1080"/>
+      </w:pPr>
+      <w:rPr>
+        <w:rFonts w:hint="default"/>
+      </w:rPr>
+    </w:lvl>
+    <w:lvl w:ilvl="5">
+      <w:start w:val="1"/>
+      <w:numFmt w:val="decimal"/>
+      <w:lvlText w:val="%1.%2.%3.%4.%5.%6."/>
+      <w:lvlJc w:val="left"/>
+      <w:pPr>
+        <w:ind w:left="3240" w:hanging="1440"/>
+      </w:pPr>
+      <w:rPr>
+        <w:rFonts w:hint="default"/>
+      </w:rPr>
+    </w:lvl>
+    <w:lvl w:ilvl="6">
+      <w:start w:val="1"/>
+      <w:numFmt w:val="decimal"/>
+      <w:lvlText w:val="%1.%2.%3.%4.%5.%6.%7."/>
+      <w:lvlJc w:val="left"/>
+      <w:pPr>
+        <w:ind w:left="3600" w:hanging="1440"/>
+      </w:pPr>
+      <w:rPr>
+        <w:rFonts w:hint="default"/>
+      </w:rPr>
+    </w:lvl>
+    <w:lvl w:ilvl="7">
+      <w:start w:val="1"/>
+      <w:numFmt w:val="decimal"/>
+      <w:lvlText w:val="%1.%2.%3.%4.%5.%6.%7.%8."/>
+      <w:lvlJc w:val="left"/>
+      <w:pPr>
+        <w:ind w:left="4320" w:hanging="1800"/>
+      </w:pPr>
+      <w:rPr>
+        <w:rFonts w:hint="default"/>
+      </w:rPr>
+    </w:lvl>
+    <w:lvl w:ilvl="8">
+      <w:start w:val="1"/>
+      <w:numFmt w:val="decimal"/>
+      <w:lvlText w:val="%1.%2.%3.%4.%5.%6.%7.%8.%9."/>
+      <w:lvlJc w:val="left"/>
+      <w:pPr>
+        <w:ind w:left="4680" w:hanging="1800"/>
+      </w:pPr>
+      <w:rPr>
+        <w:rFonts w:hint="default"/>
+      </w:rPr>
+    </w:lvl>
+  </w:abstractNum>
+  <w:abstractNum w:abstractNumId="4" w15:restartNumberingAfterBreak="0">
     <w:nsid w:val="43FC5FF5"/>
     <w:multiLevelType w:val="hybridMultilevel"/>
     <w:tmpl w:val="6584EA72"/>
@@ -213,14 +1218,460 @@
       </w:rPr>
     </w:lvl>
   </w:abstractNum>
+  <w:abstractNum w:abstractNumId="5" w15:restartNumberingAfterBreak="0">
+    <w:nsid w:val="572A1EE3"/>
+    <w:multiLevelType w:val="multilevel"/>
+    <w:tmpl w:val="A3AEE7B8"/>
+    <w:lvl w:ilvl="0">
+      <w:start w:val="2"/>
+      <w:numFmt w:val="decimal"/>
+      <w:lvlText w:val="%1."/>
+      <w:lvlJc w:val="left"/>
+      <w:pPr>
+        <w:ind w:left="408" w:hanging="408"/>
+      </w:pPr>
+      <w:rPr>
+        <w:rFonts w:hint="default"/>
+        <w:color w:val="000000"/>
+      </w:rPr>
+    </w:lvl>
+    <w:lvl w:ilvl="1">
+      <w:start w:val="1"/>
+      <w:numFmt w:val="decimal"/>
+      <w:lvlText w:val="%1.%2."/>
+      <w:lvlJc w:val="left"/>
+      <w:pPr>
+        <w:ind w:left="1080" w:hanging="720"/>
+      </w:pPr>
+      <w:rPr>
+        <w:rFonts w:hint="default"/>
+        <w:color w:val="000000"/>
+      </w:rPr>
+    </w:lvl>
+    <w:lvl w:ilvl="2">
+      <w:start w:val="1"/>
+      <w:numFmt w:val="decimal"/>
+      <w:lvlText w:val="%1.%2.%3."/>
+      <w:lvlJc w:val="left"/>
+      <w:pPr>
+        <w:ind w:left="1440" w:hanging="720"/>
+      </w:pPr>
+      <w:rPr>
+        <w:rFonts w:hint="default"/>
+        <w:color w:val="000000"/>
+      </w:rPr>
+    </w:lvl>
+    <w:lvl w:ilvl="3">
+      <w:start w:val="1"/>
+      <w:numFmt w:val="decimal"/>
+      <w:lvlText w:val="%1.%2.%3.%4."/>
+      <w:lvlJc w:val="left"/>
+      <w:pPr>
+        <w:ind w:left="2160" w:hanging="1080"/>
+      </w:pPr>
+      <w:rPr>
+        <w:rFonts w:hint="default"/>
+        <w:color w:val="000000"/>
+      </w:rPr>
+    </w:lvl>
+    <w:lvl w:ilvl="4">
+      <w:start w:val="1"/>
+      <w:numFmt w:val="decimal"/>
+      <w:lvlText w:val="%1.%2.%3.%4.%5."/>
+      <w:lvlJc w:val="left"/>
+      <w:pPr>
+        <w:ind w:left="2520" w:hanging="1080"/>
+      </w:pPr>
+      <w:rPr>
+        <w:rFonts w:hint="default"/>
+        <w:color w:val="000000"/>
+      </w:rPr>
+    </w:lvl>
+    <w:lvl w:ilvl="5">
+      <w:start w:val="1"/>
+      <w:numFmt w:val="decimal"/>
+      <w:lvlText w:val="%1.%2.%3.%4.%5.%6."/>
+      <w:lvlJc w:val="left"/>
+      <w:pPr>
+        <w:ind w:left="3240" w:hanging="1440"/>
+      </w:pPr>
+      <w:rPr>
+        <w:rFonts w:hint="default"/>
+        <w:color w:val="000000"/>
+      </w:rPr>
+    </w:lvl>
+    <w:lvl w:ilvl="6">
+      <w:start w:val="1"/>
+      <w:numFmt w:val="decimal"/>
+      <w:lvlText w:val="%1.%2.%3.%4.%5.%6.%7."/>
+      <w:lvlJc w:val="left"/>
+      <w:pPr>
+        <w:ind w:left="3600" w:hanging="1440"/>
+      </w:pPr>
+      <w:rPr>
+        <w:rFonts w:hint="default"/>
+        <w:color w:val="000000"/>
+      </w:rPr>
+    </w:lvl>
+    <w:lvl w:ilvl="7">
+      <w:start w:val="1"/>
+      <w:numFmt w:val="decimal"/>
+      <w:lvlText w:val="%1.%2.%3.%4.%5.%6.%7.%8."/>
+      <w:lvlJc w:val="left"/>
+      <w:pPr>
+        <w:ind w:left="4320" w:hanging="1800"/>
+      </w:pPr>
+      <w:rPr>
+        <w:rFonts w:hint="default"/>
+        <w:color w:val="000000"/>
+      </w:rPr>
+    </w:lvl>
+    <w:lvl w:ilvl="8">
+      <w:start w:val="1"/>
+      <w:numFmt w:val="decimal"/>
+      <w:lvlText w:val="%1.%2.%3.%4.%5.%6.%7.%8.%9."/>
+      <w:lvlJc w:val="left"/>
+      <w:pPr>
+        <w:ind w:left="4680" w:hanging="1800"/>
+      </w:pPr>
+      <w:rPr>
+        <w:rFonts w:hint="default"/>
+        <w:color w:val="000000"/>
+      </w:rPr>
+    </w:lvl>
+  </w:abstractNum>
+  <w:abstractNum w:abstractNumId="6" w15:restartNumberingAfterBreak="0">
+    <w:nsid w:val="576B63E5"/>
+    <w:multiLevelType w:val="multilevel"/>
+    <w:tmpl w:val="A3AEE7B8"/>
+    <w:lvl w:ilvl="0">
+      <w:start w:val="2"/>
+      <w:numFmt w:val="decimal"/>
+      <w:lvlText w:val="%1."/>
+      <w:lvlJc w:val="left"/>
+      <w:pPr>
+        <w:ind w:left="408" w:hanging="408"/>
+      </w:pPr>
+      <w:rPr>
+        <w:rFonts w:hint="default"/>
+        <w:color w:val="000000"/>
+      </w:rPr>
+    </w:lvl>
+    <w:lvl w:ilvl="1">
+      <w:start w:val="1"/>
+      <w:numFmt w:val="decimal"/>
+      <w:lvlText w:val="%1.%2."/>
+      <w:lvlJc w:val="left"/>
+      <w:pPr>
+        <w:ind w:left="1080" w:hanging="720"/>
+      </w:pPr>
+      <w:rPr>
+        <w:rFonts w:hint="default"/>
+        <w:color w:val="000000"/>
+      </w:rPr>
+    </w:lvl>
+    <w:lvl w:ilvl="2">
+      <w:start w:val="1"/>
+      <w:numFmt w:val="decimal"/>
+      <w:lvlText w:val="%1.%2.%3."/>
+      <w:lvlJc w:val="left"/>
+      <w:pPr>
+        <w:ind w:left="1440" w:hanging="720"/>
+      </w:pPr>
+      <w:rPr>
+        <w:rFonts w:hint="default"/>
+        <w:color w:val="000000"/>
+      </w:rPr>
+    </w:lvl>
+    <w:lvl w:ilvl="3">
+      <w:start w:val="1"/>
+      <w:numFmt w:val="decimal"/>
+      <w:lvlText w:val="%1.%2.%3.%4."/>
+      <w:lvlJc w:val="left"/>
+      <w:pPr>
+        <w:ind w:left="2160" w:hanging="1080"/>
+      </w:pPr>
+      <w:rPr>
+        <w:rFonts w:hint="default"/>
+        <w:color w:val="000000"/>
+      </w:rPr>
+    </w:lvl>
+    <w:lvl w:ilvl="4">
+      <w:start w:val="1"/>
+      <w:numFmt w:val="decimal"/>
+      <w:lvlText w:val="%1.%2.%3.%4.%5."/>
+      <w:lvlJc w:val="left"/>
+      <w:pPr>
+        <w:ind w:left="2520" w:hanging="1080"/>
+      </w:pPr>
+      <w:rPr>
+        <w:rFonts w:hint="default"/>
+        <w:color w:val="000000"/>
+      </w:rPr>
+    </w:lvl>
+    <w:lvl w:ilvl="5">
+      <w:start w:val="1"/>
+      <w:numFmt w:val="decimal"/>
+      <w:lvlText w:val="%1.%2.%3.%4.%5.%6."/>
+      <w:lvlJc w:val="left"/>
+      <w:pPr>
+        <w:ind w:left="3240" w:hanging="1440"/>
+      </w:pPr>
+      <w:rPr>
+        <w:rFonts w:hint="default"/>
+        <w:color w:val="000000"/>
+      </w:rPr>
+    </w:lvl>
+    <w:lvl w:ilvl="6">
+      <w:start w:val="1"/>
+      <w:numFmt w:val="decimal"/>
+      <w:lvlText w:val="%1.%2.%3.%4.%5.%6.%7."/>
+      <w:lvlJc w:val="left"/>
+      <w:pPr>
+        <w:ind w:left="3600" w:hanging="1440"/>
+      </w:pPr>
+      <w:rPr>
+        <w:rFonts w:hint="default"/>
+        <w:color w:val="000000"/>
+      </w:rPr>
+    </w:lvl>
+    <w:lvl w:ilvl="7">
+      <w:start w:val="1"/>
+      <w:numFmt w:val="decimal"/>
+      <w:lvlText w:val="%1.%2.%3.%4.%5.%6.%7.%8."/>
+      <w:lvlJc w:val="left"/>
+      <w:pPr>
+        <w:ind w:left="4320" w:hanging="1800"/>
+      </w:pPr>
+      <w:rPr>
+        <w:rFonts w:hint="default"/>
+        <w:color w:val="000000"/>
+      </w:rPr>
+    </w:lvl>
+    <w:lvl w:ilvl="8">
+      <w:start w:val="1"/>
+      <w:numFmt w:val="decimal"/>
+      <w:lvlText w:val="%1.%2.%3.%4.%5.%6.%7.%8.%9."/>
+      <w:lvlJc w:val="left"/>
+      <w:pPr>
+        <w:ind w:left="4680" w:hanging="1800"/>
+      </w:pPr>
+      <w:rPr>
+        <w:rFonts w:hint="default"/>
+        <w:color w:val="000000"/>
+      </w:rPr>
+    </w:lvl>
+  </w:abstractNum>
+  <w:abstractNum w:abstractNumId="7" w15:restartNumberingAfterBreak="0">
+    <w:nsid w:val="57C1521C"/>
+    <w:multiLevelType w:val="hybridMultilevel"/>
+    <w:tmpl w:val="41642738"/>
+    <w:lvl w:ilvl="0" w:tplc="BD62F290">
+      <w:start w:val="2"/>
+      <w:numFmt w:val="decimal"/>
+      <w:lvlText w:val="%1.2."/>
+      <w:lvlJc w:val="left"/>
+      <w:pPr>
+        <w:ind w:left="720" w:hanging="360"/>
+      </w:pPr>
+      <w:rPr>
+        <w:rFonts w:hint="default"/>
+      </w:rPr>
+    </w:lvl>
+    <w:lvl w:ilvl="1" w:tplc="04090019" w:tentative="1">
+      <w:start w:val="1"/>
+      <w:numFmt w:val="lowerLetter"/>
+      <w:lvlText w:val="%2."/>
+      <w:lvlJc w:val="left"/>
+      <w:pPr>
+        <w:ind w:left="1440" w:hanging="360"/>
+      </w:pPr>
+    </w:lvl>
+    <w:lvl w:ilvl="2" w:tplc="0409001B" w:tentative="1">
+      <w:start w:val="1"/>
+      <w:numFmt w:val="lowerRoman"/>
+      <w:lvlText w:val="%3."/>
+      <w:lvlJc w:val="right"/>
+      <w:pPr>
+        <w:ind w:left="2160" w:hanging="180"/>
+      </w:pPr>
+    </w:lvl>
+    <w:lvl w:ilvl="3" w:tplc="0409000F" w:tentative="1">
+      <w:start w:val="1"/>
+      <w:numFmt w:val="decimal"/>
+      <w:lvlText w:val="%4."/>
+      <w:lvlJc w:val="left"/>
+      <w:pPr>
+        <w:ind w:left="2880" w:hanging="360"/>
+      </w:pPr>
+    </w:lvl>
+    <w:lvl w:ilvl="4" w:tplc="04090019" w:tentative="1">
+      <w:start w:val="1"/>
+      <w:numFmt w:val="lowerLetter"/>
+      <w:lvlText w:val="%5."/>
+      <w:lvlJc w:val="left"/>
+      <w:pPr>
+        <w:ind w:left="3600" w:hanging="360"/>
+      </w:pPr>
+    </w:lvl>
+    <w:lvl w:ilvl="5" w:tplc="0409001B" w:tentative="1">
+      <w:start w:val="1"/>
+      <w:numFmt w:val="lowerRoman"/>
+      <w:lvlText w:val="%6."/>
+      <w:lvlJc w:val="right"/>
+      <w:pPr>
+        <w:ind w:left="4320" w:hanging="180"/>
+      </w:pPr>
+    </w:lvl>
+    <w:lvl w:ilvl="6" w:tplc="0409000F" w:tentative="1">
+      <w:start w:val="1"/>
+      <w:numFmt w:val="decimal"/>
+      <w:lvlText w:val="%7."/>
+      <w:lvlJc w:val="left"/>
+      <w:pPr>
+        <w:ind w:left="5040" w:hanging="360"/>
+      </w:pPr>
+    </w:lvl>
+    <w:lvl w:ilvl="7" w:tplc="04090019" w:tentative="1">
+      <w:start w:val="1"/>
+      <w:numFmt w:val="lowerLetter"/>
+      <w:lvlText w:val="%8."/>
+      <w:lvlJc w:val="left"/>
+      <w:pPr>
+        <w:ind w:left="5760" w:hanging="360"/>
+      </w:pPr>
+    </w:lvl>
+    <w:lvl w:ilvl="8" w:tplc="0409001B" w:tentative="1">
+      <w:start w:val="1"/>
+      <w:numFmt w:val="lowerRoman"/>
+      <w:lvlText w:val="%9."/>
+      <w:lvlJc w:val="right"/>
+      <w:pPr>
+        <w:ind w:left="6480" w:hanging="180"/>
+      </w:pPr>
+    </w:lvl>
+  </w:abstractNum>
+  <w:abstractNum w:abstractNumId="8" w15:restartNumberingAfterBreak="0">
+    <w:nsid w:val="72782759"/>
+    <w:multiLevelType w:val="hybridMultilevel"/>
+    <w:tmpl w:val="CC98730C"/>
+    <w:lvl w:ilvl="0" w:tplc="2626E438">
+      <w:start w:val="2"/>
+      <w:numFmt w:val="decimal"/>
+      <w:lvlText w:val="%1.1."/>
+      <w:lvlJc w:val="left"/>
+      <w:pPr>
+        <w:ind w:left="720" w:hanging="360"/>
+      </w:pPr>
+      <w:rPr>
+        <w:rFonts w:hint="default"/>
+      </w:rPr>
+    </w:lvl>
+    <w:lvl w:ilvl="1" w:tplc="04090019" w:tentative="1">
+      <w:start w:val="1"/>
+      <w:numFmt w:val="lowerLetter"/>
+      <w:lvlText w:val="%2."/>
+      <w:lvlJc w:val="left"/>
+      <w:pPr>
+        <w:ind w:left="1440" w:hanging="360"/>
+      </w:pPr>
+    </w:lvl>
+    <w:lvl w:ilvl="2" w:tplc="0409001B" w:tentative="1">
+      <w:start w:val="1"/>
+      <w:numFmt w:val="lowerRoman"/>
+      <w:lvlText w:val="%3."/>
+      <w:lvlJc w:val="right"/>
+      <w:pPr>
+        <w:ind w:left="2160" w:hanging="180"/>
+      </w:pPr>
+    </w:lvl>
+    <w:lvl w:ilvl="3" w:tplc="0409000F" w:tentative="1">
+      <w:start w:val="1"/>
+      <w:numFmt w:val="decimal"/>
+      <w:lvlText w:val="%4."/>
+      <w:lvlJc w:val="left"/>
+      <w:pPr>
+        <w:ind w:left="2880" w:hanging="360"/>
+      </w:pPr>
+    </w:lvl>
+    <w:lvl w:ilvl="4" w:tplc="04090019" w:tentative="1">
+      <w:start w:val="1"/>
+      <w:numFmt w:val="lowerLetter"/>
+      <w:lvlText w:val="%5."/>
+      <w:lvlJc w:val="left"/>
+      <w:pPr>
+        <w:ind w:left="3600" w:hanging="360"/>
+      </w:pPr>
+    </w:lvl>
+    <w:lvl w:ilvl="5" w:tplc="0409001B" w:tentative="1">
+      <w:start w:val="1"/>
+      <w:numFmt w:val="lowerRoman"/>
+      <w:lvlText w:val="%6."/>
+      <w:lvlJc w:val="right"/>
+      <w:pPr>
+        <w:ind w:left="4320" w:hanging="180"/>
+      </w:pPr>
+    </w:lvl>
+    <w:lvl w:ilvl="6" w:tplc="0409000F" w:tentative="1">
+      <w:start w:val="1"/>
+      <w:numFmt w:val="decimal"/>
+      <w:lvlText w:val="%7."/>
+      <w:lvlJc w:val="left"/>
+      <w:pPr>
+        <w:ind w:left="5040" w:hanging="360"/>
+      </w:pPr>
+    </w:lvl>
+    <w:lvl w:ilvl="7" w:tplc="04090019" w:tentative="1">
+      <w:start w:val="1"/>
+      <w:numFmt w:val="lowerLetter"/>
+      <w:lvlText w:val="%8."/>
+      <w:lvlJc w:val="left"/>
+      <w:pPr>
+        <w:ind w:left="5760" w:hanging="360"/>
+      </w:pPr>
+    </w:lvl>
+    <w:lvl w:ilvl="8" w:tplc="0409001B" w:tentative="1">
+      <w:start w:val="1"/>
+      <w:numFmt w:val="lowerRoman"/>
+      <w:lvlText w:val="%9."/>
+      <w:lvlJc w:val="right"/>
+      <w:pPr>
+        <w:ind w:left="6480" w:hanging="180"/>
+      </w:pPr>
+    </w:lvl>
+  </w:abstractNum>
   <w:num w:numId="1">
+    <w:abstractNumId w:val="4"/>
+  </w:num>
+  <w:num w:numId="2">
+    <w:abstractNumId w:val="8"/>
+  </w:num>
+  <w:num w:numId="3">
+    <w:abstractNumId w:val="7"/>
+  </w:num>
+  <w:num w:numId="4">
+    <w:abstractNumId w:val="6"/>
+  </w:num>
+  <w:num w:numId="5">
+    <w:abstractNumId w:val="2"/>
+  </w:num>
+  <w:num w:numId="6">
+    <w:abstractNumId w:val="5"/>
+  </w:num>
+  <w:num w:numId="7">
     <w:abstractNumId w:val="0"/>
+  </w:num>
+  <w:num w:numId="8">
+    <w:abstractNumId w:val="3"/>
+  </w:num>
+  <w:num w:numId="9">
+    <w:abstractNumId w:val="1"/>
   </w:num>
 </w:numbering>
 </file>
 
 <file path=word/styles.xml><?xml version="1.0" encoding="utf-8"?>
-<w:styles xmlns:mc="http://schemas.openxmlformats.org/markup-compatibility/2006" xmlns:r="http://schemas.openxmlformats.org/officeDocument/2006/relationships" xmlns:w="http://schemas.openxmlformats.org/wordprocessingml/2006/main" xmlns:w14="http://schemas.microsoft.com/office/word/2010/wordml" xmlns:w15="http://schemas.microsoft.com/office/word/2012/wordml" xmlns:w16cid="http://schemas.microsoft.com/office/word/2016/wordml/cid" xmlns:w16se="http://schemas.microsoft.com/office/word/2015/wordml/symex" mc:Ignorable="w14 w15 w16se w16cid">
+<w:styles xmlns:mc="http://schemas.openxmlformats.org/markup-compatibility/2006" xmlns:r="http://schemas.openxmlformats.org/officeDocument/2006/relationships" xmlns:w="http://schemas.openxmlformats.org/wordprocessingml/2006/main" xmlns:w14="http://schemas.microsoft.com/office/word/2010/wordml" xmlns:w15="http://schemas.microsoft.com/office/word/2012/wordml" mc:Ignorable="w14 w15">
   <w:docDefaults>
     <w:rPrDefault>
       <w:rPr>
@@ -236,7 +1687,7 @@
       </w:pPr>
     </w:pPrDefault>
   </w:docDefaults>
-  <w:latentStyles w:defLockedState="0" w:defUIPriority="99" w:defSemiHidden="0" w:defUnhideWhenUsed="0" w:defQFormat="0" w:count="376">
+  <w:latentStyles w:defLockedState="0" w:defUIPriority="99" w:defSemiHidden="0" w:defUnhideWhenUsed="0" w:defQFormat="0" w:count="371">
     <w:lsdException w:name="Normal" w:uiPriority="0" w:qFormat="1"/>
     <w:lsdException w:name="heading 1" w:uiPriority="9" w:qFormat="1"/>
     <w:lsdException w:name="heading 2" w:semiHidden="1" w:uiPriority="9" w:unhideWhenUsed="1" w:qFormat="1"/>
@@ -391,7 +1842,7 @@
     <w:lsdException w:name="Table Web 2" w:semiHidden="1" w:unhideWhenUsed="1"/>
     <w:lsdException w:name="Table Web 3" w:semiHidden="1" w:unhideWhenUsed="1"/>
     <w:lsdException w:name="Balloon Text" w:semiHidden="1" w:unhideWhenUsed="1"/>
-    <w:lsdException w:name="Table Grid" w:semiHidden="1" w:uiPriority="39" w:unhideWhenUsed="1"/>
+    <w:lsdException w:name="Table Grid" w:uiPriority="39"/>
     <w:lsdException w:name="Table Theme" w:semiHidden="1" w:unhideWhenUsed="1"/>
     <w:lsdException w:name="Placeholder Text" w:semiHidden="1"/>
     <w:lsdException w:name="No Spacing" w:uiPriority="1" w:qFormat="1"/>
@@ -416,7 +1867,7 @@
     <w:lsdException w:name="Medium Shading 2 Accent 1" w:uiPriority="64"/>
     <w:lsdException w:name="Medium List 1 Accent 1" w:uiPriority="65"/>
     <w:lsdException w:name="Revision" w:semiHidden="1"/>
-    <w:lsdException w:name="List Paragraph" w:uiPriority="34" w:qFormat="1"/>
+    <w:lsdException w:name="List Paragraph" w:uiPriority="1" w:qFormat="1"/>
     <w:lsdException w:name="Quote" w:uiPriority="29" w:qFormat="1"/>
     <w:lsdException w:name="Intense Quote" w:uiPriority="30" w:qFormat="1"/>
     <w:lsdException w:name="Medium List 2 Accent 1" w:uiPriority="66"/>
@@ -608,11 +2059,6 @@
     <w:lsdException w:name="List Table 5 Dark Accent 6" w:uiPriority="50"/>
     <w:lsdException w:name="List Table 6 Colorful Accent 6" w:uiPriority="51"/>
     <w:lsdException w:name="List Table 7 Colorful Accent 6" w:uiPriority="52"/>
-    <w:lsdException w:name="Mention" w:semiHidden="1" w:unhideWhenUsed="1"/>
-    <w:lsdException w:name="Smart Hyperlink" w:semiHidden="1" w:unhideWhenUsed="1"/>
-    <w:lsdException w:name="Hashtag" w:semiHidden="1" w:unhideWhenUsed="1"/>
-    <w:lsdException w:name="Unresolved Mention" w:semiHidden="1" w:unhideWhenUsed="1"/>
-    <w:lsdException w:name="Smart Link" w:semiHidden="1" w:unhideWhenUsed="1"/>
   </w:latentStyles>
   <w:style w:type="paragraph" w:default="1" w:styleId="Normal">
     <w:name w:val="Normal"/>
@@ -649,7 +2095,7 @@
   <w:style w:type="paragraph" w:styleId="ListParagraph">
     <w:name w:val="List Paragraph"/>
     <w:basedOn w:val="Normal"/>
-    <w:uiPriority w:val="34"/>
+    <w:uiPriority w:val="1"/>
     <w:qFormat/>
     <w:rsid w:val="0056089B"/>
     <w:pPr>

</xml_diff>